<commit_message>
the pybullet ik solver is bad, trying to use the ikfast package. Replaced ur5 with ur5e
</commit_message>
<xml_diff>
--- a/traing_log.docx
+++ b/traing_log.docx
@@ -3718,39 +3718,7 @@
           <w:szCs w:val="24"/>
           <w:lang w:val="en-NZ" w:eastAsia="zh-CN" w:bidi="hi-IN"/>
         </w:rPr>
-        <w:t>Try to train the robot with orientation matching, using the collision weight -200, translational distance weight -200, orientation</w:t>
-      </w:r>
-      <w:r>
-        <w:rPr>
-          <w:rFonts w:eastAsia="Noto Serif CJK SC" w:cs="Lohit Devanagari"/>
-          <w:b w:val="false"/>
-          <w:i w:val="false"/>
-          <w:caps w:val="false"/>
-          <w:smallCaps w:val="false"/>
-          <w:color w:val="auto"/>
-          <w:spacing w:val="0"/>
-          <w:kern w:val="2"/>
-          <w:sz w:val="24"/>
-          <w:szCs w:val="24"/>
-          <w:lang w:val="en-NZ" w:eastAsia="zh-CN" w:bidi="hi-IN"/>
-        </w:rPr>
-        <w:t>al distance</w:t>
-      </w:r>
-      <w:r>
-        <w:rPr>
-          <w:rFonts w:eastAsia="Noto Serif CJK SC" w:cs="Lohit Devanagari"/>
-          <w:b w:val="false"/>
-          <w:i w:val="false"/>
-          <w:caps w:val="false"/>
-          <w:smallCaps w:val="false"/>
-          <w:color w:val="auto"/>
-          <w:spacing w:val="0"/>
-          <w:kern w:val="2"/>
-          <w:sz w:val="24"/>
-          <w:szCs w:val="24"/>
-          <w:lang w:val="en-NZ" w:eastAsia="zh-CN" w:bidi="hi-IN"/>
-        </w:rPr>
-        <w:t xml:space="preserve"> weight -4. The model seems can still improve after 1 million steps. However, the success rate is only 10%. I suspect there are orientations cannot be achieved.</w:t>
+        <w:t>Try to train the robot with orientation matching, using the collision weight -200, translational distance weight -200, orientational distance weight -4. The model seems can still improve after 1 million steps. However, the success rate is only 10%. I suspect there are orientations cannot be achieved.</w:t>
       </w:r>
     </w:p>
     <w:p>
@@ -4597,7 +4565,19 @@
         </w:rPr>
       </w:pPr>
       <w:r>
-        <w:rPr/>
+        <w:rPr>
+          <w:rFonts w:eastAsia="Noto Serif CJK SC" w:cs="Lohit Devanagari"/>
+          <w:b w:val="false"/>
+          <w:i w:val="false"/>
+          <w:caps w:val="false"/>
+          <w:smallCaps w:val="false"/>
+          <w:color w:val="auto"/>
+          <w:spacing w:val="0"/>
+          <w:kern w:val="2"/>
+          <w:sz w:val="24"/>
+          <w:szCs w:val="24"/>
+          <w:lang w:val="en-NZ" w:eastAsia="zh-CN" w:bidi="hi-IN"/>
+        </w:rPr>
         <w:drawing>
           <wp:anchor behindDoc="0" distT="0" distB="0" distL="0" distR="0" simplePos="0" locked="0" layoutInCell="1" allowOverlap="1" relativeHeight="16">
             <wp:simplePos x="0" y="0"/>
@@ -4667,7 +4647,19 @@
         </w:rPr>
       </w:pPr>
       <w:r>
-        <w:rPr/>
+        <w:rPr>
+          <w:rFonts w:eastAsia="Noto Serif CJK SC" w:cs="Lohit Devanagari"/>
+          <w:b w:val="false"/>
+          <w:i w:val="false"/>
+          <w:caps w:val="false"/>
+          <w:smallCaps w:val="false"/>
+          <w:color w:val="auto"/>
+          <w:spacing w:val="0"/>
+          <w:kern w:val="2"/>
+          <w:sz w:val="24"/>
+          <w:szCs w:val="24"/>
+          <w:lang w:val="en-NZ" w:eastAsia="zh-CN" w:bidi="hi-IN"/>
+        </w:rPr>
       </w:r>
     </w:p>
     <w:p>
@@ -4692,7 +4684,19 @@
         </w:rPr>
       </w:pPr>
       <w:r>
-        <w:rPr/>
+        <w:rPr>
+          <w:rFonts w:eastAsia="Noto Serif CJK SC" w:cs="Lohit Devanagari"/>
+          <w:b w:val="false"/>
+          <w:i w:val="false"/>
+          <w:caps w:val="false"/>
+          <w:smallCaps w:val="false"/>
+          <w:color w:val="auto"/>
+          <w:spacing w:val="0"/>
+          <w:kern w:val="2"/>
+          <w:sz w:val="24"/>
+          <w:szCs w:val="24"/>
+          <w:lang w:val="en-NZ" w:eastAsia="zh-CN" w:bidi="hi-IN"/>
+        </w:rPr>
       </w:r>
     </w:p>
     <w:p>
@@ -4735,6 +4739,177 @@
           <w:lang w:val="en-NZ" w:eastAsia="zh-CN" w:bidi="hi-IN"/>
         </w:rPr>
         <w:t>translational distance weight -160, orientational distance weight -4. (the optimal ratio we carried out from 10 experiments)</w:t>
+      </w:r>
+    </w:p>
+    <w:p>
+      <w:pPr>
+        <w:pStyle w:val="Normal"/>
+        <w:bidi w:val="0"/>
+        <w:jc w:val="left"/>
+        <w:rPr>
+          <w:rFonts w:ascii="Liberation Serif" w:hAnsi="Liberation Serif" w:eastAsia="Noto Serif CJK SC" w:cs="Lohit Devanagari"/>
+          <w:b w:val="false"/>
+          <w:b w:val="false"/>
+          <w:i w:val="false"/>
+          <w:i w:val="false"/>
+          <w:caps w:val="false"/>
+          <w:smallCaps w:val="false"/>
+          <w:color w:val="auto"/>
+          <w:spacing w:val="0"/>
+          <w:kern w:val="2"/>
+          <w:sz w:val="24"/>
+          <w:szCs w:val="24"/>
+          <w:lang w:val="en-NZ" w:eastAsia="zh-CN" w:bidi="hi-IN"/>
+        </w:rPr>
+      </w:pPr>
+      <w:r>
+        <w:rPr/>
+      </w:r>
+    </w:p>
+    <w:p>
+      <w:pPr>
+        <w:pStyle w:val="Normal"/>
+        <w:bidi w:val="0"/>
+        <w:jc w:val="left"/>
+        <w:rPr>
+          <w:rFonts w:ascii="Liberation Serif" w:hAnsi="Liberation Serif" w:eastAsia="Noto Serif CJK SC" w:cs="Lohit Devanagari"/>
+          <w:b w:val="false"/>
+          <w:b w:val="false"/>
+          <w:i w:val="false"/>
+          <w:i w:val="false"/>
+          <w:caps w:val="false"/>
+          <w:smallCaps w:val="false"/>
+          <w:color w:val="auto"/>
+          <w:spacing w:val="0"/>
+          <w:kern w:val="2"/>
+          <w:sz w:val="24"/>
+          <w:szCs w:val="24"/>
+          <w:lang w:val="en-NZ" w:eastAsia="zh-CN" w:bidi="hi-IN"/>
+        </w:rPr>
+      </w:pPr>
+      <w:r>
+        <w:rPr/>
+      </w:r>
+    </w:p>
+    <w:p>
+      <w:pPr>
+        <w:pStyle w:val="Normal"/>
+        <w:bidi w:val="0"/>
+        <w:jc w:val="left"/>
+        <w:rPr>
+          <w:rFonts w:ascii="Liberation Serif" w:hAnsi="Liberation Serif" w:eastAsia="Noto Serif CJK SC" w:cs="Lohit Devanagari"/>
+          <w:b w:val="false"/>
+          <w:b w:val="false"/>
+          <w:i w:val="false"/>
+          <w:i w:val="false"/>
+          <w:caps w:val="false"/>
+          <w:smallCaps w:val="false"/>
+          <w:color w:val="auto"/>
+          <w:spacing w:val="0"/>
+          <w:kern w:val="2"/>
+          <w:sz w:val="24"/>
+          <w:szCs w:val="24"/>
+          <w:lang w:val="en-NZ" w:eastAsia="zh-CN" w:bidi="hi-IN"/>
+        </w:rPr>
+      </w:pPr>
+      <w:r>
+        <w:rPr/>
+        <w:t>found some problem with the previous robot model, after changing the robot model. Success rate for inverse kinematics solver become to 24.37%, which is still pretty low. Maybe need to look into why the joints cannot achieve the desired pose.</w:t>
+      </w:r>
+    </w:p>
+    <w:p>
+      <w:pPr>
+        <w:pStyle w:val="Normal"/>
+        <w:bidi w:val="0"/>
+        <w:jc w:val="left"/>
+        <w:rPr>
+          <w:rFonts w:ascii="Liberation Serif" w:hAnsi="Liberation Serif" w:eastAsia="Noto Serif CJK SC" w:cs="Lohit Devanagari"/>
+          <w:b w:val="false"/>
+          <w:b w:val="false"/>
+          <w:i w:val="false"/>
+          <w:i w:val="false"/>
+          <w:caps w:val="false"/>
+          <w:smallCaps w:val="false"/>
+          <w:color w:val="auto"/>
+          <w:spacing w:val="0"/>
+          <w:kern w:val="2"/>
+          <w:sz w:val="24"/>
+          <w:szCs w:val="24"/>
+          <w:lang w:val="en-NZ" w:eastAsia="zh-CN" w:bidi="hi-IN"/>
+        </w:rPr>
+      </w:pPr>
+      <w:r>
+        <w:rPr/>
+        <w:drawing>
+          <wp:anchor behindDoc="0" distT="0" distB="0" distL="0" distR="0" simplePos="0" locked="0" layoutInCell="1" allowOverlap="1" relativeHeight="17">
+            <wp:simplePos x="0" y="0"/>
+            <wp:positionH relativeFrom="column">
+              <wp:posOffset>21590</wp:posOffset>
+            </wp:positionH>
+            <wp:positionV relativeFrom="paragraph">
+              <wp:posOffset>64770</wp:posOffset>
+            </wp:positionV>
+            <wp:extent cx="2381250" cy="228600"/>
+            <wp:effectExtent l="0" t="0" r="0" b="0"/>
+            <wp:wrapSquare wrapText="largest"/>
+            <wp:docPr id="16" name="Image16" descr=""/>
+            <wp:cNvGraphicFramePr>
+              <a:graphicFrameLocks xmlns:a="http://schemas.openxmlformats.org/drawingml/2006/main" noChangeAspect="1"/>
+            </wp:cNvGraphicFramePr>
+            <a:graphic xmlns:a="http://schemas.openxmlformats.org/drawingml/2006/main">
+              <a:graphicData uri="http://schemas.openxmlformats.org/drawingml/2006/picture">
+                <pic:pic xmlns:pic="http://schemas.openxmlformats.org/drawingml/2006/picture">
+                  <pic:nvPicPr>
+                    <pic:cNvPr id="16" name="Image16" descr=""/>
+                    <pic:cNvPicPr>
+                      <a:picLocks noChangeAspect="1" noChangeArrowheads="1"/>
+                    </pic:cNvPicPr>
+                  </pic:nvPicPr>
+                  <pic:blipFill>
+                    <a:blip r:embed="rId17"/>
+                    <a:stretch>
+                      <a:fillRect/>
+                    </a:stretch>
+                  </pic:blipFill>
+                  <pic:spPr bwMode="auto">
+                    <a:xfrm>
+                      <a:off x="0" y="0"/>
+                      <a:ext cx="2381250" cy="228600"/>
+                    </a:xfrm>
+                    <a:prstGeom prst="rect">
+                      <a:avLst/>
+                    </a:prstGeom>
+                  </pic:spPr>
+                </pic:pic>
+              </a:graphicData>
+            </a:graphic>
+          </wp:anchor>
+        </w:drawing>
+      </w:r>
+    </w:p>
+    <w:p>
+      <w:pPr>
+        <w:pStyle w:val="Normal"/>
+        <w:bidi w:val="0"/>
+        <w:jc w:val="left"/>
+        <w:rPr>
+          <w:rFonts w:ascii="Liberation Serif" w:hAnsi="Liberation Serif" w:eastAsia="Noto Serif CJK SC" w:cs="Lohit Devanagari"/>
+          <w:b w:val="false"/>
+          <w:b w:val="false"/>
+          <w:i w:val="false"/>
+          <w:i w:val="false"/>
+          <w:caps w:val="false"/>
+          <w:smallCaps w:val="false"/>
+          <w:color w:val="auto"/>
+          <w:spacing w:val="0"/>
+          <w:kern w:val="2"/>
+          <w:sz w:val="24"/>
+          <w:szCs w:val="24"/>
+          <w:lang w:val="en-NZ" w:eastAsia="zh-CN" w:bidi="hi-IN"/>
+        </w:rPr>
+      </w:pPr>
+      <w:r>
+        <w:rPr/>
       </w:r>
     </w:p>
     <w:p>

</xml_diff>